<commit_message>
Fix: normalize numbering font in docx_generator
</commit_message>
<xml_diff>
--- a/templates/murabaha_template.docx
+++ b/templates/murabaha_template.docx
@@ -216,7 +216,6 @@
     <w:p>
       <w:pPr>
         <w:spacing w:before="120" w:line="300" w:lineRule="exact"/>
-        <w:jc w:val="both"/>
         <w:rPr>
           <w:vertAlign w:val="baseline"/>
         </w:rPr>
@@ -263,6 +262,7 @@
         <w:t>prodavca</w:t>
       </w:r>
       <w:proofErr w:type="spellEnd"/>
+      <w:proofErr w:type="gramStart"/>
       <w:r>
         <w:rPr>
           <w:vertAlign w:val="baseline"/>
@@ -273,13 +273,14 @@
         <w:rPr>
           <w:vertAlign w:val="baseline"/>
         </w:rPr>
-        <w:t xml:space="preserve">                                                                                                                                      </w:t>
-      </w:r>
-      <w:r>
-        <w:rPr>
-          <w:vertAlign w:val="baseline"/>
-        </w:rPr>
-        <w:t xml:space="preserve"> </w:t>
+        <w:t xml:space="preserve">   </w:t>
+      </w:r>
+      <w:proofErr w:type="gramEnd"/>
+      <w:r>
+        <w:rPr>
+          <w:vertAlign w:val="baseline"/>
+        </w:rPr>
+        <w:t xml:space="preserve">                                                                                                             </w:t>
       </w:r>
       <w:r>
         <w:rPr>
@@ -343,6 +344,7 @@
         <w:t>pokupatelya</w:t>
       </w:r>
       <w:proofErr w:type="spellEnd"/>
+      <w:proofErr w:type="gramStart"/>
       <w:r>
         <w:rPr>
           <w:vertAlign w:val="baseline"/>
@@ -353,7 +355,14 @@
         <w:rPr>
           <w:vertAlign w:val="baseline"/>
         </w:rPr>
-        <w:t xml:space="preserve">                                                                                                                              </w:t>
+        <w:t xml:space="preserve">   </w:t>
+      </w:r>
+      <w:proofErr w:type="gramEnd"/>
+      <w:r>
+        <w:rPr>
+          <w:vertAlign w:val="baseline"/>
+        </w:rPr>
+        <w:t xml:space="preserve">                                                                                                        </w:t>
       </w:r>
       <w:r>
         <w:rPr>
@@ -606,7 +615,6 @@
         <w:spacing w:before="120" w:after="120" w:line="276" w:lineRule="auto"/>
         <w:ind w:left="0" w:firstLine="0"/>
         <w:contextualSpacing w:val="0"/>
-        <w:jc w:val="both"/>
         <w:rPr>
           <w:rFonts w:eastAsia="Times New Roman" w:cs="Times New Roman"/>
           <w:bCs/>
@@ -858,7 +866,6 @@
         <w:spacing w:before="120" w:after="0" w:line="240" w:lineRule="auto"/>
         <w:ind w:left="0" w:firstLine="0"/>
         <w:contextualSpacing w:val="0"/>
-        <w:jc w:val="both"/>
         <w:rPr>
           <w:b/>
           <w:vertAlign w:val="baseline"/>
@@ -930,7 +937,6 @@
         <w:spacing w:before="120" w:after="0" w:line="240" w:lineRule="auto"/>
         <w:ind w:left="0" w:firstLine="0"/>
         <w:contextualSpacing w:val="0"/>
-        <w:jc w:val="both"/>
         <w:rPr>
           <w:b/>
           <w:vertAlign w:val="baseline"/>
@@ -1103,7 +1109,6 @@
         <w:spacing w:before="120" w:after="0" w:line="240" w:lineRule="auto"/>
         <w:ind w:left="0" w:firstLine="0"/>
         <w:contextualSpacing w:val="0"/>
-        <w:jc w:val="both"/>
         <w:rPr>
           <w:b/>
           <w:vertAlign w:val="baseline"/>
@@ -1153,7 +1158,6 @@
         <w:spacing w:before="120" w:after="120" w:line="240" w:lineRule="auto"/>
         <w:ind w:left="0" w:firstLine="0"/>
         <w:contextualSpacing w:val="0"/>
-        <w:jc w:val="both"/>
         <w:rPr>
           <w:vertAlign w:val="baseline"/>
         </w:rPr>
@@ -1239,7 +1243,6 @@
         <w:spacing w:before="120" w:after="120" w:line="240" w:lineRule="auto"/>
         <w:ind w:left="0" w:firstLine="0"/>
         <w:contextualSpacing w:val="0"/>
-        <w:jc w:val="both"/>
         <w:rPr>
           <w:vertAlign w:val="baseline"/>
         </w:rPr>
@@ -1261,7 +1264,6 @@
         <w:spacing w:before="120" w:after="120" w:line="240" w:lineRule="auto"/>
         <w:ind w:left="0" w:firstLine="0"/>
         <w:contextualSpacing w:val="0"/>
-        <w:jc w:val="both"/>
         <w:rPr>
           <w:vertAlign w:val="baseline"/>
         </w:rPr>
@@ -1307,7 +1309,6 @@
         <w:spacing w:before="120" w:after="120" w:line="240" w:lineRule="auto"/>
         <w:ind w:left="0" w:firstLine="0"/>
         <w:contextualSpacing w:val="0"/>
-        <w:jc w:val="both"/>
         <w:rPr>
           <w:vertAlign w:val="baseline"/>
         </w:rPr>

</xml_diff>

<commit_message>
Fix: murabaha_template_3 and numbers contracts
</commit_message>
<xml_diff>
--- a/templates/murabaha_template.docx
+++ b/templates/murabaha_template.docx
@@ -457,27 +457,13 @@
         <w:rPr>
           <w:vertAlign w:val="baseline"/>
         </w:rPr>
-        <w:t xml:space="preserve">                            </w:t>
-      </w:r>
-      <w:proofErr w:type="gramStart"/>
-      <w:r>
-        <w:rPr>
-          <w:vertAlign w:val="baseline"/>
-        </w:rPr>
-        <w:t xml:space="preserve">   </w:t>
-      </w:r>
-      <w:r>
-        <w:rPr>
-          <w:vertAlign w:val="baseline"/>
-        </w:rPr>
-        <w:t>{</w:t>
-      </w:r>
-      <w:proofErr w:type="gramEnd"/>
-      <w:r>
-        <w:rPr>
-          <w:vertAlign w:val="baseline"/>
-        </w:rPr>
-        <w:t>{</w:t>
+        <w:t xml:space="preserve">                               </w:t>
+      </w:r>
+      <w:r>
+        <w:rPr>
+          <w:vertAlign w:val="baseline"/>
+        </w:rPr>
+        <w:t>{{</w:t>
       </w:r>
       <w:proofErr w:type="spellStart"/>
       <w:r>
@@ -518,6 +504,12 @@
           <w:vertAlign w:val="baseline"/>
         </w:rPr>
         <w:t xml:space="preserve">             </w:t>
+      </w:r>
+      <w:r>
+        <w:rPr>
+          <w:vertAlign w:val="baseline"/>
+        </w:rPr>
+        <w:t xml:space="preserve">     </w:t>
       </w:r>
       <w:r>
         <w:rPr>

</xml_diff>